<commit_message>
Added field "Other" to long Interaction form.
</commit_message>
<xml_diff>
--- a/documentation/1905 Database Feedback.docx
+++ b/documentation/1905 Database Feedback.docx
@@ -30,7 +30,6 @@
           <w:rFonts w:ascii="Arial" w:hAnsi="Arial" w:cs="Arial"/>
         </w:rPr>
       </w:pPr>
-      <w:bookmarkStart w:id="0" w:name="_GoBack"/>
       <w:r>
         <w:rPr>
           <w:rFonts w:ascii="Arial" w:hAnsi="Arial" w:cs="Arial"/>
@@ -93,7 +92,25 @@
         <w:t xml:space="preserve"> there when I created a new profile. with each new profile created, it seems to randomly assign one of the pictures I uploaded in our earlier trials)</w:t>
       </w:r>
     </w:p>
-    <w:bookmarkEnd w:id="0"/>
+    <w:p>
+      <w:pPr>
+        <w:pStyle w:val="ListParagraph"/>
+        <w:numPr>
+          <w:ilvl w:val="1"/>
+          <w:numId w:val="1"/>
+        </w:numPr>
+        <w:rPr>
+          <w:rFonts w:ascii="Arial" w:hAnsi="Arial" w:cs="Arial"/>
+        </w:rPr>
+      </w:pPr>
+      <w:r>
+        <w:rPr>
+          <w:rFonts w:ascii="Arial" w:hAnsi="Arial" w:cs="Arial"/>
+          <w:color w:val="FF0000"/>
+        </w:rPr>
+        <w:t>Fixed</w:t>
+      </w:r>
+    </w:p>
     <w:p>
       <w:pPr>
         <w:pStyle w:val="ListParagraph"/>
@@ -236,6 +253,25 @@
     <w:p>
       <w:pPr>
         <w:pStyle w:val="ListParagraph"/>
+        <w:numPr>
+          <w:ilvl w:val="1"/>
+          <w:numId w:val="1"/>
+        </w:numPr>
+        <w:rPr>
+          <w:rFonts w:ascii="Arial" w:hAnsi="Arial" w:cs="Arial"/>
+        </w:rPr>
+      </w:pPr>
+      <w:r>
+        <w:rPr>
+          <w:rFonts w:ascii="Arial" w:hAnsi="Arial" w:cs="Arial"/>
+          <w:color w:val="FF0000"/>
+        </w:rPr>
+        <w:t>Fixed</w:t>
+      </w:r>
+    </w:p>
+    <w:p>
+      <w:pPr>
+        <w:pStyle w:val="ListParagraph"/>
         <w:ind w:left="480" w:firstLine="0"/>
         <w:rPr>
           <w:rFonts w:ascii="Arial" w:hAnsi="Arial" w:cs="Arial"/>
@@ -348,7 +384,15 @@
           <w:rFonts w:ascii="Arial" w:hAnsi="Arial" w:cs="Arial" w:hint="eastAsia"/>
           <w:lang w:eastAsia="zh-CN"/>
         </w:rPr>
-        <w:t xml:space="preserve"> (incl. the original admin)</w:t>
+        <w:t xml:space="preserve"> (incl. </w:t>
+      </w:r>
+      <w:r>
+        <w:rPr>
+          <w:rFonts w:ascii="Arial" w:hAnsi="Arial" w:cs="Arial" w:hint="eastAsia"/>
+          <w:lang w:eastAsia="zh-CN"/>
+        </w:rPr>
+        <w:lastRenderedPageBreak/>
+        <w:t>the original admin)</w:t>
       </w:r>
       <w:r>
         <w:rPr>
@@ -364,12 +408,47 @@
         </w:rPr>
         <w:t xml:space="preserve"> That should probably only be possible for the admin, right?</w:t>
       </w:r>
-      <w:r>
-        <w:rPr>
-          <w:rFonts w:ascii="Arial" w:hAnsi="Arial" w:cs="Arial" w:hint="eastAsia"/>
-          <w:lang w:eastAsia="zh-CN"/>
-        </w:rPr>
-        <w:t xml:space="preserve"> </w:t>
+    </w:p>
+    <w:p>
+      <w:pPr>
+        <w:pStyle w:val="ListParagraph"/>
+        <w:rPr>
+          <w:rFonts w:ascii="Arial" w:hAnsi="Arial" w:cs="Arial"/>
+        </w:rPr>
+      </w:pPr>
+    </w:p>
+    <w:p>
+      <w:pPr>
+        <w:pStyle w:val="ListParagraph"/>
+        <w:numPr>
+          <w:ilvl w:val="1"/>
+          <w:numId w:val="1"/>
+        </w:numPr>
+        <w:rPr>
+          <w:rFonts w:ascii="Arial" w:hAnsi="Arial" w:cs="Arial"/>
+        </w:rPr>
+      </w:pPr>
+      <w:r>
+        <w:rPr>
+          <w:rFonts w:ascii="Arial" w:hAnsi="Arial" w:cs="Arial"/>
+          <w:color w:val="FF0000"/>
+        </w:rPr>
+        <w:t xml:space="preserve">This is intended </w:t>
+      </w:r>
+      <w:r>
+        <w:rPr>
+          <w:rFonts w:ascii="Arial" w:hAnsi="Arial" w:cs="Arial"/>
+          <w:color w:val="FF0000"/>
+          <w:lang w:val="en-US"/>
+        </w:rPr>
+        <w:t>behavior</w:t>
+      </w:r>
+      <w:r>
+        <w:rPr>
+          <w:rFonts w:ascii="Arial" w:hAnsi="Arial" w:cs="Arial"/>
+          <w:color w:val="FF0000"/>
+        </w:rPr>
+        <w:t>. Admins have authority to do anything. You should be interacting with the app from an “Editor” level login, only using an “Admin” login when you need to do something like user management. “Editor” level users can’t access the “Admin” tab.</w:t>
       </w:r>
     </w:p>
     <w:p>
@@ -389,7 +468,6 @@
           <w:noProof/>
           <w:lang w:val="en-US" w:eastAsia="zh-CN"/>
         </w:rPr>
-        <w:lastRenderedPageBreak/>
         <mc:AlternateContent>
           <mc:Choice Requires="wpg">
             <w:drawing>
@@ -608,6 +686,25 @@
       <w:pPr>
         <w:pStyle w:val="ListParagraph"/>
         <w:numPr>
+          <w:ilvl w:val="1"/>
+          <w:numId w:val="1"/>
+        </w:numPr>
+        <w:rPr>
+          <w:rFonts w:ascii="Arial" w:hAnsi="Arial" w:cs="Arial"/>
+        </w:rPr>
+      </w:pPr>
+      <w:r>
+        <w:rPr>
+          <w:rFonts w:ascii="Arial" w:hAnsi="Arial" w:cs="Arial"/>
+          <w:color w:val="FF0000"/>
+        </w:rPr>
+        <w:t>Fixed</w:t>
+      </w:r>
+    </w:p>
+    <w:p>
+      <w:pPr>
+        <w:pStyle w:val="ListParagraph"/>
+        <w:numPr>
           <w:ilvl w:val="0"/>
           <w:numId w:val="1"/>
         </w:numPr>
@@ -627,7 +724,26 @@
           <w:rFonts w:ascii="Arial" w:hAnsi="Arial" w:cs="Arial"/>
           <w:lang w:eastAsia="zh-CN"/>
         </w:rPr>
-        <w:t>. It would be also helpful to have the colour dots behind each option (for easier reference for the children’s status)</w:t>
+        <w:t xml:space="preserve">. </w:t>
+      </w:r>
+    </w:p>
+    <w:p>
+      <w:pPr>
+        <w:pStyle w:val="ListParagraph"/>
+        <w:numPr>
+          <w:ilvl w:val="1"/>
+          <w:numId w:val="1"/>
+        </w:numPr>
+        <w:rPr>
+          <w:rFonts w:ascii="Arial" w:hAnsi="Arial" w:cs="Arial"/>
+        </w:rPr>
+      </w:pPr>
+      <w:r>
+        <w:rPr>
+          <w:rFonts w:ascii="Arial" w:hAnsi="Arial" w:cs="Arial"/>
+          <w:color w:val="FF0000"/>
+        </w:rPr>
+        <w:t>Fixed</w:t>
       </w:r>
     </w:p>
     <w:p>
@@ -646,6 +762,45 @@
           <w:rFonts w:ascii="Arial" w:hAnsi="Arial" w:cs="Arial"/>
           <w:lang w:eastAsia="zh-CN"/>
         </w:rPr>
+        <w:t>It would be also helpful to have the colour dots behind each option (for easier reference for the children’s status)</w:t>
+      </w:r>
+    </w:p>
+    <w:p>
+      <w:pPr>
+        <w:pStyle w:val="ListParagraph"/>
+        <w:numPr>
+          <w:ilvl w:val="1"/>
+          <w:numId w:val="1"/>
+        </w:numPr>
+        <w:rPr>
+          <w:rFonts w:ascii="Arial" w:hAnsi="Arial" w:cs="Arial"/>
+          <w:color w:val="FF0000"/>
+        </w:rPr>
+      </w:pPr>
+      <w:r>
+        <w:rPr>
+          <w:rFonts w:ascii="Arial" w:hAnsi="Arial" w:cs="Arial"/>
+          <w:color w:val="FF0000"/>
+        </w:rPr>
+        <w:t>Assigned to Richard</w:t>
+      </w:r>
+    </w:p>
+    <w:p>
+      <w:pPr>
+        <w:pStyle w:val="ListParagraph"/>
+        <w:numPr>
+          <w:ilvl w:val="0"/>
+          <w:numId w:val="1"/>
+        </w:numPr>
+        <w:rPr>
+          <w:rFonts w:ascii="Arial" w:hAnsi="Arial" w:cs="Arial"/>
+        </w:rPr>
+      </w:pPr>
+      <w:r>
+        <w:rPr>
+          <w:rFonts w:ascii="Arial" w:hAnsi="Arial" w:cs="Arial"/>
+          <w:lang w:eastAsia="zh-CN"/>
+        </w:rPr>
         <w:t xml:space="preserve">Calendar: </w:t>
       </w:r>
       <w:r>
@@ -667,6 +822,26 @@
       <w:pPr>
         <w:pStyle w:val="ListParagraph"/>
         <w:numPr>
+          <w:ilvl w:val="1"/>
+          <w:numId w:val="1"/>
+        </w:numPr>
+        <w:rPr>
+          <w:rFonts w:ascii="Arial" w:hAnsi="Arial" w:cs="Arial"/>
+          <w:color w:val="FF0000"/>
+        </w:rPr>
+      </w:pPr>
+      <w:r>
+        <w:rPr>
+          <w:rFonts w:ascii="Arial" w:hAnsi="Arial" w:cs="Arial"/>
+          <w:color w:val="FF0000"/>
+        </w:rPr>
+        <w:t>Large amount of work</w:t>
+      </w:r>
+    </w:p>
+    <w:p>
+      <w:pPr>
+        <w:pStyle w:val="ListParagraph"/>
+        <w:numPr>
           <w:ilvl w:val="0"/>
           <w:numId w:val="1"/>
         </w:numPr>
@@ -679,7 +854,29 @@
           <w:rFonts w:ascii="Arial" w:hAnsi="Arial" w:cs="Arial"/>
           <w:lang w:eastAsia="zh-CN"/>
         </w:rPr>
-        <w:t xml:space="preserve">The reminder list needs to include the dates from the “projected pathways” (they will be set in the future as the date by which something needs to be completed). </w:t>
+        <w:t>The reminder list needs to include the dates from the “projected pathways” (they will be set in the future as the date by which something needs to be completed).</w:t>
+      </w:r>
+      <w:bookmarkStart w:id="0" w:name="_GoBack"/>
+      <w:bookmarkEnd w:id="0"/>
+    </w:p>
+    <w:p>
+      <w:pPr>
+        <w:pStyle w:val="ListParagraph"/>
+        <w:numPr>
+          <w:ilvl w:val="1"/>
+          <w:numId w:val="1"/>
+        </w:numPr>
+        <w:rPr>
+          <w:rFonts w:ascii="Arial" w:hAnsi="Arial" w:cs="Arial"/>
+          <w:color w:val="FF0000"/>
+        </w:rPr>
+      </w:pPr>
+      <w:r>
+        <w:rPr>
+          <w:rFonts w:ascii="Arial" w:hAnsi="Arial" w:cs="Arial"/>
+          <w:color w:val="FF0000"/>
+        </w:rPr>
+        <w:t>Fixed</w:t>
       </w:r>
     </w:p>
     <w:p>
@@ -705,6 +902,26 @@
       <w:pPr>
         <w:pStyle w:val="ListParagraph"/>
         <w:numPr>
+          <w:ilvl w:val="1"/>
+          <w:numId w:val="1"/>
+        </w:numPr>
+        <w:rPr>
+          <w:rFonts w:ascii="Arial" w:hAnsi="Arial" w:cs="Arial"/>
+          <w:color w:val="FF0000"/>
+        </w:rPr>
+      </w:pPr>
+      <w:r>
+        <w:rPr>
+          <w:rFonts w:ascii="Arial" w:hAnsi="Arial" w:cs="Arial"/>
+          <w:color w:val="FF0000"/>
+        </w:rPr>
+        <w:t>Fixed</w:t>
+      </w:r>
+    </w:p>
+    <w:p>
+      <w:pPr>
+        <w:pStyle w:val="ListParagraph"/>
+        <w:numPr>
           <w:ilvl w:val="0"/>
           <w:numId w:val="1"/>
         </w:numPr>
@@ -724,6 +941,26 @@
       <w:pPr>
         <w:pStyle w:val="ListParagraph"/>
         <w:numPr>
+          <w:ilvl w:val="1"/>
+          <w:numId w:val="1"/>
+        </w:numPr>
+        <w:rPr>
+          <w:rFonts w:ascii="Arial" w:hAnsi="Arial" w:cs="Arial"/>
+          <w:color w:val="FF0000"/>
+        </w:rPr>
+      </w:pPr>
+      <w:r>
+        <w:rPr>
+          <w:rFonts w:ascii="Arial" w:hAnsi="Arial" w:cs="Arial"/>
+          <w:color w:val="FF0000"/>
+        </w:rPr>
+        <w:t>Fixed</w:t>
+      </w:r>
+    </w:p>
+    <w:p>
+      <w:pPr>
+        <w:pStyle w:val="ListParagraph"/>
+        <w:numPr>
           <w:ilvl w:val="0"/>
           <w:numId w:val="1"/>
         </w:numPr>
@@ -743,6 +980,26 @@
       <w:pPr>
         <w:pStyle w:val="ListParagraph"/>
         <w:numPr>
+          <w:ilvl w:val="1"/>
+          <w:numId w:val="1"/>
+        </w:numPr>
+        <w:rPr>
+          <w:rFonts w:ascii="Arial" w:hAnsi="Arial" w:cs="Arial"/>
+          <w:color w:val="FF0000"/>
+        </w:rPr>
+      </w:pPr>
+      <w:r>
+        <w:rPr>
+          <w:rFonts w:ascii="Arial" w:hAnsi="Arial" w:cs="Arial"/>
+          <w:color w:val="FF0000"/>
+        </w:rPr>
+        <w:t>Not sure what this means, could you provide a screenshot?</w:t>
+      </w:r>
+    </w:p>
+    <w:p>
+      <w:pPr>
+        <w:pStyle w:val="ListParagraph"/>
+        <w:numPr>
           <w:ilvl w:val="0"/>
           <w:numId w:val="1"/>
         </w:numPr>
@@ -762,6 +1019,26 @@
       <w:pPr>
         <w:pStyle w:val="ListParagraph"/>
         <w:numPr>
+          <w:ilvl w:val="1"/>
+          <w:numId w:val="1"/>
+        </w:numPr>
+        <w:rPr>
+          <w:rFonts w:ascii="Arial" w:hAnsi="Arial" w:cs="Arial"/>
+          <w:color w:val="FF0000"/>
+        </w:rPr>
+      </w:pPr>
+      <w:r>
+        <w:rPr>
+          <w:rFonts w:ascii="Arial" w:hAnsi="Arial" w:cs="Arial"/>
+          <w:color w:val="FF0000"/>
+        </w:rPr>
+        <w:t>Investigate this with Richard</w:t>
+      </w:r>
+    </w:p>
+    <w:p>
+      <w:pPr>
+        <w:pStyle w:val="ListParagraph"/>
+        <w:numPr>
           <w:ilvl w:val="0"/>
           <w:numId w:val="1"/>
         </w:numPr>
@@ -775,6 +1052,26 @@
           <w:lang w:eastAsia="zh-CN"/>
         </w:rPr>
         <w:t xml:space="preserve">…and there needs to be a way to print all that information… </w:t>
+      </w:r>
+    </w:p>
+    <w:p>
+      <w:pPr>
+        <w:pStyle w:val="ListParagraph"/>
+        <w:numPr>
+          <w:ilvl w:val="1"/>
+          <w:numId w:val="1"/>
+        </w:numPr>
+        <w:rPr>
+          <w:rFonts w:ascii="Arial" w:hAnsi="Arial" w:cs="Arial"/>
+          <w:color w:val="FF0000"/>
+        </w:rPr>
+      </w:pPr>
+      <w:r>
+        <w:rPr>
+          <w:rFonts w:ascii="Arial" w:hAnsi="Arial" w:cs="Arial"/>
+          <w:color w:val="FF0000"/>
+        </w:rPr>
+        <w:t>CSV export? Richard.</w:t>
       </w:r>
     </w:p>
     <w:p>
@@ -847,7 +1144,7 @@
         <w:rFonts w:ascii="Wingdings" w:hAnsi="Wingdings" w:hint="default"/>
       </w:rPr>
     </w:lvl>
-    <w:lvl w:ilvl="1" w:tplc="04090003" w:tentative="1">
+    <w:lvl w:ilvl="1" w:tplc="04090003">
       <w:start w:val="1"/>
       <w:numFmt w:val="bullet"/>
       <w:lvlText w:val=""/>
@@ -1231,10 +1528,6 @@
     <w:lsdException w:name="Book Title" w:uiPriority="33" w:qFormat="1"/>
     <w:lsdException w:name="Bibliography" w:semiHidden="1" w:uiPriority="37" w:unhideWhenUsed="1"/>
     <w:lsdException w:name="TOC Heading" w:semiHidden="1" w:uiPriority="39" w:unhideWhenUsed="1" w:qFormat="1"/>
-    <w:lsdException w:name="Grid Table Light" w:semiHidden="1" w:unhideWhenUsed="1"/>
-    <w:lsdException w:name="Grid Table 1 Light" w:semiHidden="1" w:unhideWhenUsed="1"/>
-    <w:lsdException w:name="Grid Table 2" w:semiHidden="1" w:unhideWhenUsed="1"/>
-    <w:lsdException w:name="Grid Table 3" w:semiHidden="1" w:unhideWhenUsed="1"/>
     <w:lsdException w:name="Grid Table 4" w:uiPriority="49"/>
     <w:lsdException w:name="Grid Table 5 Dark" w:uiPriority="50"/>
     <w:lsdException w:name="Grid Table 6 Colorful" w:uiPriority="51"/>

</xml_diff>